<commit_message>
PEA app distri falta
</commit_message>
<xml_diff>
--- a/BDD1/3parcial/NOSQL.docx
+++ b/BDD1/3parcial/NOSQL.docx
@@ -7,7 +7,16 @@
         <w:pStyle w:val="Ttulo1"/>
       </w:pPr>
       <w:r>
-        <w:t xml:space="preserve">Tipos de Bases NoSQL </w:t>
+        <w:t>NoSQL</w:t>
+      </w:r>
+    </w:p>
+    <w:p>
+      <w:pPr>
+        <w:pStyle w:val="Ttulo1"/>
+        <w:jc w:val="left"/>
+      </w:pPr>
+      <w:r>
+        <w:t>Tipos de Bases NoSQL</w:t>
       </w:r>
     </w:p>
     <w:p>
@@ -31,7 +40,13 @@
         <w:pStyle w:val="textoNormal"/>
       </w:pPr>
       <w:r>
-        <w:t>Las bases de datos documentales almacenan datos en forma de documentos, que suelen ser representados en formatos como JSON o BSON. Cada documento puede tener una estructura flexible y puede contener diferentes tipos de datos anidados. Este modelo es ideal para aplicaciones web, sistemas de gestión de contenido y aplicaciones que manejan datos semi-estructurados o no estructurados.</w:t>
+        <w:t xml:space="preserve">Las bases de datos documentales almacenan datos en forma de documentos, que suelen ser representados en formatos como JSON o BSON. Cada documento puede tener una estructura flexible y puede contener diferentes tipos de datos anidados. Este modelo es ideal para aplicaciones web, sistemas de gestión de contenido y aplicaciones que manejan datos </w:t>
+      </w:r>
+      <w:r>
+        <w:t>semiestructurados</w:t>
+      </w:r>
+      <w:r>
+        <w:t xml:space="preserve"> o no estructurados.</w:t>
       </w:r>
       <w:r>
         <w:t xml:space="preserve">  </w:t>
@@ -40,53 +55,182 @@
     <w:p>
       <w:pPr>
         <w:pStyle w:val="textoNormal"/>
-        <w:rPr>
-          <w:rFonts w:cstheme="minorHAnsi"/>
-        </w:rPr>
       </w:pPr>
       <w:r>
         <w:t xml:space="preserve">Ejemplo: </w:t>
+      </w:r>
+      <w:r>
+        <w:rPr>
+          <w:color w:val="1F3864" w:themeColor="accent1" w:themeShade="80"/>
+        </w:rPr>
+        <w:t>MongoDB</w:t>
+      </w:r>
+      <w:r>
+        <w:t>, Couchbase, CouchDB.</w:t>
+      </w:r>
+    </w:p>
+    <w:p>
+      <w:pPr>
+        <w:pStyle w:val="textoNormal"/>
+      </w:pPr>
+      <w:r>
+        <w:drawing>
+          <wp:inline distT="0" distB="0" distL="0" distR="0" wp14:anchorId="69543A31" wp14:editId="7FE092BE">
+            <wp:extent cx="2356485" cy="1460888"/>
+            <wp:effectExtent l="0" t="0" r="5715" b="6350"/>
+            <wp:docPr id="1913586464" name="Imagen 1"/>
+            <wp:cNvGraphicFramePr>
+              <a:graphicFrameLocks xmlns:a="http://schemas.openxmlformats.org/drawingml/2006/main" noChangeAspect="1"/>
+            </wp:cNvGraphicFramePr>
+            <a:graphic xmlns:a="http://schemas.openxmlformats.org/drawingml/2006/main">
+              <a:graphicData uri="http://schemas.openxmlformats.org/drawingml/2006/picture">
+                <pic:pic xmlns:pic="http://schemas.openxmlformats.org/drawingml/2006/picture">
+                  <pic:nvPicPr>
+                    <pic:cNvPr id="1913586464" name=""/>
+                    <pic:cNvPicPr/>
+                  </pic:nvPicPr>
+                  <pic:blipFill>
+                    <a:blip r:embed="rId5"/>
+                    <a:stretch>
+                      <a:fillRect/>
+                    </a:stretch>
+                  </pic:blipFill>
+                  <pic:spPr>
+                    <a:xfrm>
+                      <a:off x="0" y="0"/>
+                      <a:ext cx="2361737" cy="1464144"/>
+                    </a:xfrm>
+                    <a:prstGeom prst="rect">
+                      <a:avLst/>
+                    </a:prstGeom>
+                  </pic:spPr>
+                </pic:pic>
+              </a:graphicData>
+            </a:graphic>
+          </wp:inline>
+        </w:drawing>
+      </w:r>
+    </w:p>
+    <w:p>
+      <w:pPr>
+        <w:pStyle w:val="Ttulo2"/>
+      </w:pPr>
+      <w:r>
+        <w:t>Bases de Datos de Grafos:</w:t>
+      </w:r>
+    </w:p>
+    <w:p>
+      <w:pPr>
+        <w:pStyle w:val="textoNormal"/>
+      </w:pPr>
+      <w:r>
+        <w:t xml:space="preserve">Las bases de datos de grafos almacenan datos en forma de nodos (entidades) y relaciones (conexiones) entre ellos. Este modelo es ideal para representar datos interconectados, </w:t>
       </w:r>
       <w:r>
         <w:rPr>
           <w:b/>
           <w:bCs/>
         </w:rPr>
-        <w:t>MongoDB</w:t>
-      </w:r>
-      <w:r>
-        <w:t>, Couchbase, CouchDB.</w:t>
-      </w:r>
-    </w:p>
-    <w:p>
-      <w:pPr>
-        <w:pStyle w:val="Ttulo3"/>
-      </w:pPr>
-    </w:p>
-    <w:p>
-      <w:pPr>
-        <w:pStyle w:val="Ttulo2"/>
-      </w:pPr>
-      <w:r>
-        <w:t>Bases de Datos de Grafos:</w:t>
-      </w:r>
-    </w:p>
-    <w:p>
-      <w:pPr>
-        <w:pStyle w:val="textoNormal"/>
-      </w:pPr>
-      <w:r>
-        <w:t xml:space="preserve">Las bases de datos de grafos almacenan datos en forma de nodos (entidades) y relaciones (conexiones) entre ellos. Este modelo es ideal para representar datos interconectados, </w:t>
+        <w:t>como redes sociales</w:t>
+      </w:r>
+      <w:r>
+        <w:t>, sistemas de recomendación, análisis de redes, y cualquier otro escenario donde las relaciones entre entidades sean críticas para el análisis y la consulta.</w:t>
+      </w:r>
+    </w:p>
+    <w:p>
+      <w:pPr>
+        <w:pStyle w:val="textoNormal"/>
+      </w:pPr>
+      <w:r>
+        <w:t xml:space="preserve">Ejemplo: </w:t>
       </w:r>
       <w:r>
         <w:rPr>
           <w:b/>
           <w:bCs/>
         </w:rPr>
-        <w:t>como redes sociales</w:t>
-      </w:r>
-      <w:r>
-        <w:t>, sistemas de recomendación, análisis de redes, y cualquier otro escenario donde las relaciones entre entidades sean críticas para el análisis y la consulta.</w:t>
+        <w:t>Neo4j</w:t>
+      </w:r>
+      <w:r>
+        <w:t xml:space="preserve">, Amazon </w:t>
+      </w:r>
+      <w:proofErr w:type="spellStart"/>
+      <w:r>
+        <w:t>Neptune</w:t>
+      </w:r>
+      <w:proofErr w:type="spellEnd"/>
+      <w:r>
+        <w:t xml:space="preserve">, </w:t>
+      </w:r>
+      <w:proofErr w:type="spellStart"/>
+      <w:r>
+        <w:t>JanusGraph</w:t>
+      </w:r>
+      <w:proofErr w:type="spellEnd"/>
+      <w:r>
+        <w:t>.</w:t>
+      </w:r>
+    </w:p>
+    <w:p>
+      <w:pPr>
+        <w:pStyle w:val="textoNormal"/>
+      </w:pPr>
+      <w:r>
+        <w:drawing>
+          <wp:inline distT="0" distB="0" distL="0" distR="0" wp14:anchorId="34BB0D79" wp14:editId="7859B65A">
+            <wp:extent cx="3033401" cy="1577340"/>
+            <wp:effectExtent l="0" t="0" r="0" b="3810"/>
+            <wp:docPr id="447642051" name="Imagen 1"/>
+            <wp:cNvGraphicFramePr>
+              <a:graphicFrameLocks xmlns:a="http://schemas.openxmlformats.org/drawingml/2006/main" noChangeAspect="1"/>
+            </wp:cNvGraphicFramePr>
+            <a:graphic xmlns:a="http://schemas.openxmlformats.org/drawingml/2006/main">
+              <a:graphicData uri="http://schemas.openxmlformats.org/drawingml/2006/picture">
+                <pic:pic xmlns:pic="http://schemas.openxmlformats.org/drawingml/2006/picture">
+                  <pic:nvPicPr>
+                    <pic:cNvPr id="447642051" name=""/>
+                    <pic:cNvPicPr/>
+                  </pic:nvPicPr>
+                  <pic:blipFill>
+                    <a:blip r:embed="rId6"/>
+                    <a:stretch>
+                      <a:fillRect/>
+                    </a:stretch>
+                  </pic:blipFill>
+                  <pic:spPr>
+                    <a:xfrm>
+                      <a:off x="0" y="0"/>
+                      <a:ext cx="3043352" cy="1582514"/>
+                    </a:xfrm>
+                    <a:prstGeom prst="rect">
+                      <a:avLst/>
+                    </a:prstGeom>
+                  </pic:spPr>
+                </pic:pic>
+              </a:graphicData>
+            </a:graphic>
+          </wp:inline>
+        </w:drawing>
+      </w:r>
+    </w:p>
+    <w:p>
+      <w:pPr>
+        <w:pStyle w:val="Ttulo2"/>
+      </w:pPr>
+      <w:r>
+        <w:lastRenderedPageBreak/>
+        <w:t>Bases de Datos Clave-Valor:</w:t>
+      </w:r>
+    </w:p>
+    <w:p>
+      <w:pPr>
+        <w:pStyle w:val="textoNormal"/>
+      </w:pPr>
+      <w:r>
+        <w:t>Las bases de datos clave-valor almacenan datos en forma de pares clave-valor, donde cada valor está asociado con una clave única. Son extremadamente simples y rápidas, lo que las hace ideales para casos de uso que requieren una alta velocidad de lectura y escritura con una estructura de datos básica.</w:t>
+      </w:r>
+      <w:r>
+        <w:t xml:space="preserve"> </w:t>
       </w:r>
     </w:p>
     <w:p>
@@ -101,39 +245,89 @@
           <w:b/>
           <w:bCs/>
         </w:rPr>
-        <w:t>Neo4j</w:t>
-      </w:r>
-      <w:r>
-        <w:t>, Amazon Neptune, JanusGraph.</w:t>
+        <w:t>Redis</w:t>
+      </w:r>
+      <w:r>
+        <w:t xml:space="preserve">, Amazon </w:t>
+      </w:r>
+      <w:proofErr w:type="spellStart"/>
+      <w:r>
+        <w:t>DynamoDB</w:t>
+      </w:r>
+      <w:proofErr w:type="spellEnd"/>
+      <w:r>
+        <w:t xml:space="preserve">, </w:t>
+      </w:r>
+      <w:proofErr w:type="spellStart"/>
+      <w:r>
+        <w:t>Riak</w:t>
+      </w:r>
+      <w:proofErr w:type="spellEnd"/>
+      <w:r>
+        <w:t>.</w:t>
+      </w:r>
+    </w:p>
+    <w:p>
+      <w:pPr>
+        <w:pStyle w:val="textoNormal"/>
+      </w:pPr>
+      <w:r>
+        <w:drawing>
+          <wp:inline distT="0" distB="0" distL="0" distR="0" wp14:anchorId="24C4FB03" wp14:editId="0C16ED86">
+            <wp:extent cx="2122805" cy="1441331"/>
+            <wp:effectExtent l="0" t="0" r="0" b="6985"/>
+            <wp:docPr id="565132978" name="Imagen 1"/>
+            <wp:cNvGraphicFramePr>
+              <a:graphicFrameLocks xmlns:a="http://schemas.openxmlformats.org/drawingml/2006/main" noChangeAspect="1"/>
+            </wp:cNvGraphicFramePr>
+            <a:graphic xmlns:a="http://schemas.openxmlformats.org/drawingml/2006/main">
+              <a:graphicData uri="http://schemas.openxmlformats.org/drawingml/2006/picture">
+                <pic:pic xmlns:pic="http://schemas.openxmlformats.org/drawingml/2006/picture">
+                  <pic:nvPicPr>
+                    <pic:cNvPr id="565132978" name=""/>
+                    <pic:cNvPicPr/>
+                  </pic:nvPicPr>
+                  <pic:blipFill>
+                    <a:blip r:embed="rId7"/>
+                    <a:stretch>
+                      <a:fillRect/>
+                    </a:stretch>
+                  </pic:blipFill>
+                  <pic:spPr>
+                    <a:xfrm>
+                      <a:off x="0" y="0"/>
+                      <a:ext cx="2133062" cy="1448295"/>
+                    </a:xfrm>
+                    <a:prstGeom prst="rect">
+                      <a:avLst/>
+                    </a:prstGeom>
+                  </pic:spPr>
+                </pic:pic>
+              </a:graphicData>
+            </a:graphic>
+          </wp:inline>
+        </w:drawing>
       </w:r>
     </w:p>
     <w:p>
       <w:pPr>
         <w:pStyle w:val="Ttulo2"/>
       </w:pPr>
-    </w:p>
-    <w:p>
-      <w:pPr>
-        <w:pStyle w:val="Ttulo2"/>
-      </w:pPr>
-      <w:r>
-        <w:t>Bases de Datos Clave-Valor:</w:t>
-      </w:r>
-    </w:p>
-    <w:p>
-      <w:pPr>
-        <w:pStyle w:val="textoNormal"/>
-      </w:pPr>
-      <w:r>
-        <w:t>Las bases de datos clave-valor almacenan datos en forma de pares clave-valor, donde cada valor está asociado con una clave única. Son extremadamente simples y rápidas, lo que las hace ideales para casos de uso que requieren una alta velocidad de lectura y escritura con una estructura de datos básica.</w:t>
-      </w:r>
-      <w:r>
-        <w:t xml:space="preserve"> </w:t>
-      </w:r>
-    </w:p>
-    <w:p>
-      <w:pPr>
-        <w:pStyle w:val="textoNormal"/>
+      <w:r>
+        <w:t>Bases de Datos Orientadas a Columnas:</w:t>
+      </w:r>
+    </w:p>
+    <w:p>
+      <w:pPr>
+        <w:pStyle w:val="textoNormal"/>
+      </w:pPr>
+      <w:r>
+        <w:t>Las bases de datos orientadas a columnas almacenan datos en forma de columnas en lugar de filas. Esto permite una recuperación eficiente de datos para consultas que implican un subconjunto de columnas. Son ideales para aplicaciones que requieren análisis de datos en tiempo real, almacenamiento de series temporales y sistemas de gestión de bases de datos distribuidas.</w:t>
+      </w:r>
+    </w:p>
+    <w:p>
+      <w:pPr>
+        <w:pStyle w:val="NormalWeb"/>
       </w:pPr>
       <w:r>
         <w:t xml:space="preserve">Ejemplo: </w:t>
@@ -143,84 +337,227 @@
           <w:b/>
           <w:bCs/>
         </w:rPr>
-        <w:t>Redis</w:t>
-      </w:r>
-      <w:r>
-        <w:t>, Amazon DynamoDB, Riak.</w:t>
-      </w:r>
-    </w:p>
-    <w:p>
-      <w:pPr>
-        <w:pStyle w:val="textoNormal"/>
-      </w:pPr>
-    </w:p>
-    <w:p>
-      <w:pPr>
-        <w:pStyle w:val="Ttulo2"/>
-      </w:pPr>
-      <w:r>
-        <w:t>Bases de Datos Orientadas a Columnas:</w:t>
-      </w:r>
-    </w:p>
-    <w:p>
-      <w:pPr>
-        <w:pStyle w:val="textoNormal"/>
-      </w:pPr>
-      <w:r>
-        <w:t>Las bases de datos orientadas a columnas almacenan datos en forma de columnas en lugar de filas. Esto permite una recuperación eficiente de datos para consultas que implican un subconjunto de columnas. Son ideales para aplicaciones que requieren análisis de datos en tiempo real, almacenamiento de series temporales y sistemas de gestión de bases de datos distribuidas.</w:t>
-      </w:r>
-    </w:p>
-    <w:p>
-      <w:pPr>
-        <w:pStyle w:val="NormalWeb"/>
-      </w:pPr>
-      <w:r>
-        <w:lastRenderedPageBreak/>
-        <w:t xml:space="preserve">Ejemplo: </w:t>
-      </w:r>
+        <w:t>Apache</w:t>
+      </w:r>
+      <w:r>
+        <w:t xml:space="preserve"> </w:t>
+      </w:r>
+      <w:proofErr w:type="spellStart"/>
       <w:r>
         <w:rPr>
           <w:b/>
           <w:bCs/>
         </w:rPr>
-        <w:t>Apache</w:t>
-      </w:r>
-      <w:r>
-        <w:t xml:space="preserve"> </w:t>
+        <w:t>Cassandra</w:t>
+      </w:r>
+      <w:proofErr w:type="spellEnd"/>
+      <w:r>
+        <w:t xml:space="preserve">, Google </w:t>
+      </w:r>
+      <w:proofErr w:type="spellStart"/>
+      <w:r>
+        <w:t>Bigtable</w:t>
+      </w:r>
+      <w:proofErr w:type="spellEnd"/>
+      <w:r>
+        <w:t xml:space="preserve">, </w:t>
+      </w:r>
+      <w:proofErr w:type="spellStart"/>
+      <w:r>
+        <w:t>ScyllaDB</w:t>
+      </w:r>
+      <w:proofErr w:type="spellEnd"/>
+      <w:r>
+        <w:t>.</w:t>
+      </w:r>
+    </w:p>
+    <w:p>
+      <w:pPr>
+        <w:pStyle w:val="NormalWeb"/>
+        <w:jc w:val="center"/>
+      </w:pPr>
+      <w:r>
+        <w:drawing>
+          <wp:inline distT="0" distB="0" distL="0" distR="0" wp14:anchorId="7BAF6DC5" wp14:editId="09316897">
+            <wp:extent cx="2746653" cy="1664335"/>
+            <wp:effectExtent l="0" t="0" r="0" b="0"/>
+            <wp:docPr id="1523581588" name="Imagen 1"/>
+            <wp:cNvGraphicFramePr>
+              <a:graphicFrameLocks xmlns:a="http://schemas.openxmlformats.org/drawingml/2006/main" noChangeAspect="1"/>
+            </wp:cNvGraphicFramePr>
+            <a:graphic xmlns:a="http://schemas.openxmlformats.org/drawingml/2006/main">
+              <a:graphicData uri="http://schemas.openxmlformats.org/drawingml/2006/picture">
+                <pic:pic xmlns:pic="http://schemas.openxmlformats.org/drawingml/2006/picture">
+                  <pic:nvPicPr>
+                    <pic:cNvPr id="1523581588" name=""/>
+                    <pic:cNvPicPr/>
+                  </pic:nvPicPr>
+                  <pic:blipFill>
+                    <a:blip r:embed="rId8"/>
+                    <a:stretch>
+                      <a:fillRect/>
+                    </a:stretch>
+                  </pic:blipFill>
+                  <pic:spPr>
+                    <a:xfrm>
+                      <a:off x="0" y="0"/>
+                      <a:ext cx="2754129" cy="1668865"/>
+                    </a:xfrm>
+                    <a:prstGeom prst="rect">
+                      <a:avLst/>
+                    </a:prstGeom>
+                  </pic:spPr>
+                </pic:pic>
+              </a:graphicData>
+            </a:graphic>
+          </wp:inline>
+        </w:drawing>
+      </w:r>
+    </w:p>
+    <w:p>
+      <w:pPr>
+        <w:pStyle w:val="NormalWeb"/>
+        <w:jc w:val="center"/>
+      </w:pPr>
+    </w:p>
+    <w:p>
+      <w:pPr>
+        <w:pStyle w:val="NormalWeb"/>
+        <w:jc w:val="center"/>
+      </w:pPr>
+    </w:p>
+    <w:p>
+      <w:pPr>
+        <w:pStyle w:val="NormalWeb"/>
+        <w:jc w:val="center"/>
+      </w:pPr>
+    </w:p>
+    <w:p>
+      <w:pPr>
+        <w:pStyle w:val="NormalWeb"/>
+        <w:jc w:val="center"/>
+      </w:pPr>
+    </w:p>
+    <w:p>
+      <w:pPr>
+        <w:pStyle w:val="NormalWeb"/>
+        <w:jc w:val="center"/>
+      </w:pPr>
+    </w:p>
+    <w:p>
+      <w:pPr>
+        <w:pStyle w:val="Ttulo1"/>
+      </w:pPr>
+      <w:r>
+        <w:lastRenderedPageBreak/>
+        <w:t>ESCALAMIENTO</w:t>
+      </w:r>
+    </w:p>
+    <w:p>
+      <w:pPr>
+        <w:pStyle w:val="textoNormal"/>
+      </w:pPr>
+      <w:r>
+        <w:t xml:space="preserve">Las bases de datos NoSQL tienen la característica de tener gran facilidad de escalamiento. </w:t>
+      </w:r>
+    </w:p>
+    <w:p>
+      <w:pPr>
+        <w:pStyle w:val="textoNormal"/>
+      </w:pPr>
+      <w:r>
+        <w:t>El escalamiento en bases de datos NoSQL es un aspecto fundamental y diferenciador en comparación con las bases de datos relacionales tradicionales. El escalamiento en NoSQL se puede realizar de dos formas principales: escalamiento vertical y escalamiento horizontal.</w:t>
+      </w:r>
+    </w:p>
+    <w:p>
+      <w:pPr>
+        <w:pStyle w:val="Ttulo2"/>
+      </w:pPr>
+      <w:r>
+        <w:t>Escalamiento Vertical:</w:t>
+      </w:r>
+    </w:p>
+    <w:p>
+      <w:pPr>
+        <w:pStyle w:val="textoNormal"/>
+      </w:pPr>
+      <w:r>
+        <w:drawing>
+          <wp:anchor distT="0" distB="0" distL="114300" distR="114300" simplePos="0" relativeHeight="251659264" behindDoc="0" locked="0" layoutInCell="1" allowOverlap="1" wp14:anchorId="61611540" wp14:editId="42A4A1E0">
+            <wp:simplePos x="0" y="0"/>
+            <wp:positionH relativeFrom="margin">
+              <wp:align>left</wp:align>
+            </wp:positionH>
+            <wp:positionV relativeFrom="paragraph">
+              <wp:posOffset>30480</wp:posOffset>
+            </wp:positionV>
+            <wp:extent cx="2011680" cy="1592580"/>
+            <wp:effectExtent l="0" t="0" r="7620" b="7620"/>
+            <wp:wrapSquare wrapText="bothSides"/>
+            <wp:docPr id="1326304312" name="Imagen 1"/>
+            <wp:cNvGraphicFramePr>
+              <a:graphicFrameLocks xmlns:a="http://schemas.openxmlformats.org/drawingml/2006/main" noChangeAspect="1"/>
+            </wp:cNvGraphicFramePr>
+            <a:graphic xmlns:a="http://schemas.openxmlformats.org/drawingml/2006/main">
+              <a:graphicData uri="http://schemas.openxmlformats.org/drawingml/2006/picture">
+                <pic:pic xmlns:pic="http://schemas.openxmlformats.org/drawingml/2006/picture">
+                  <pic:nvPicPr>
+                    <pic:cNvPr id="1326304312" name=""/>
+                    <pic:cNvPicPr/>
+                  </pic:nvPicPr>
+                  <pic:blipFill>
+                    <a:blip r:embed="rId9" cstate="print">
+                      <a:extLst>
+                        <a:ext uri="{28A0092B-C50C-407E-A947-70E740481C1C}">
+                          <a14:useLocalDpi xmlns:a14="http://schemas.microsoft.com/office/drawing/2010/main" val="0"/>
+                        </a:ext>
+                      </a:extLst>
+                    </a:blip>
+                    <a:stretch>
+                      <a:fillRect/>
+                    </a:stretch>
+                  </pic:blipFill>
+                  <pic:spPr>
+                    <a:xfrm>
+                      <a:off x="0" y="0"/>
+                      <a:ext cx="2018661" cy="1597796"/>
+                    </a:xfrm>
+                    <a:prstGeom prst="rect">
+                      <a:avLst/>
+                    </a:prstGeom>
+                  </pic:spPr>
+                </pic:pic>
+              </a:graphicData>
+            </a:graphic>
+            <wp14:sizeRelH relativeFrom="margin">
+              <wp14:pctWidth>0</wp14:pctWidth>
+            </wp14:sizeRelH>
+            <wp14:sizeRelV relativeFrom="margin">
+              <wp14:pctHeight>0</wp14:pctHeight>
+            </wp14:sizeRelV>
+          </wp:anchor>
+        </w:drawing>
+      </w:r>
+      <w:r>
+        <w:t xml:space="preserve">El escalamiento vertical, también conocido como escalamiento hacia arriba, </w:t>
       </w:r>
       <w:r>
         <w:rPr>
           <w:b/>
           <w:bCs/>
         </w:rPr>
-        <w:t>Cassandra</w:t>
-      </w:r>
-      <w:r>
-        <w:t>, Google Bigtable, ScyllaDB.</w:t>
-      </w:r>
-    </w:p>
-    <w:p>
-      <w:pPr>
-        <w:pStyle w:val="Ttulo1"/>
-      </w:pPr>
-      <w:r>
-        <w:t>ESCALAMIENTO</w:t>
-      </w:r>
-    </w:p>
-    <w:p>
-      <w:pPr>
-        <w:pStyle w:val="textoNormal"/>
-      </w:pPr>
-      <w:r>
-        <w:t xml:space="preserve">Las bases de datos NoSQL tienen la característica de tener gran facilidad de escalamiento. </w:t>
-      </w:r>
-    </w:p>
-    <w:p>
-      <w:pPr>
-        <w:pStyle w:val="textoNormal"/>
-      </w:pPr>
-      <w:r>
-        <w:t>El escalamiento en bases de datos NoSQL es un aspecto fundamental y diferenciador en comparación con las bases de datos relacionales tradicionales. El escalamiento en NoSQL se puede realizar de dos formas principales: escalamiento vertical y escalamiento horizontal.</w:t>
+        <w:t xml:space="preserve">implica aumentar la capacidad de una sola instancia de hardware, como agregar más CPU, RAM o almacenamiento a un servidor. </w:t>
+      </w:r>
+      <w:r>
+        <w:t>En el contexto de las bases de datos NoSQL, esto puede significar aumentar la potencia de procesamiento o la capacidad de almacenamiento de un único servidor o nodo de base de datos.</w:t>
+      </w:r>
+    </w:p>
+    <w:p>
+      <w:pPr>
+        <w:pStyle w:val="textoNormal"/>
+      </w:pPr>
+      <w:r>
+        <w:t>Sin embargo, el escalamiento vertical tiene limitaciones en términos de cuánto puede crecer una instancia de hardware y puede resultar costoso y difícil de mantener a medida que la demanda de datos y la carga de trabajo aumentan.</w:t>
       </w:r>
     </w:p>
     <w:p>
@@ -228,47 +565,155 @@
         <w:pStyle w:val="Ttulo2"/>
       </w:pPr>
       <w:r>
-        <w:t>Escalamiento Vertical:</w:t>
-      </w:r>
-    </w:p>
-    <w:p>
-      <w:pPr>
-        <w:pStyle w:val="textoNormal"/>
-      </w:pPr>
-      <w:r>
-        <w:t>El escalamiento vertical, también conocido como escalamiento hacia arriba, implica aumentar la capacidad de una sola instancia de hardware, como agregar más CPU, RAM o almacenamiento a un servidor. En el contexto de las bases de datos NoSQL, esto puede significar aumentar la potencia de procesamiento o la capacidad de almacenamiento de un único servidor o nodo de base de datos.</w:t>
-      </w:r>
-    </w:p>
-    <w:p>
-      <w:pPr>
-        <w:pStyle w:val="textoNormal"/>
-      </w:pPr>
-      <w:r>
-        <w:t>Sin embargo, el escalamiento vertical tiene limitaciones en términos de cuánto puede crecer una instancia de hardware y puede resultar costoso y difícil de mantener a medida que la demanda de datos y la carga de trabajo aumentan.</w:t>
-      </w:r>
-    </w:p>
-    <w:p>
-      <w:pPr>
-        <w:pStyle w:val="Ttulo2"/>
-      </w:pPr>
-      <w:r>
-        <w:t>Escalamiento Horizontal:</w:t>
-      </w:r>
-    </w:p>
-    <w:p>
-      <w:pPr>
-        <w:pStyle w:val="textoNormal"/>
-      </w:pPr>
-      <w:r>
-        <w:t>El escalamiento horizontal, también conocido como escalamiento hacia fuera, implica distribuir los datos y la carga de trabajo a través de múltiples nodos o servidores. En lugar de aumentar la potencia de un solo servidor, se agregan más servidores a la infraestructura para distribuir la carga.</w:t>
-      </w:r>
-    </w:p>
-    <w:p>
-      <w:pPr>
-        <w:pStyle w:val="textoNormal"/>
-      </w:pPr>
-      <w:r>
-        <w:t>En las bases de datos NoSQL, el escalamiento horizontal se logra mediante técnicas como la fragmentación (sharding) y la replicación.</w:t>
+        <w:t>Escalamiento Horizontal</w:t>
+      </w:r>
+    </w:p>
+    <w:p>
+      <w:pPr>
+        <w:rPr>
+          <w:lang w:eastAsia="es-EC"/>
+        </w:rPr>
+      </w:pPr>
+      <w:r>
+        <w:rPr>
+          <w:lang w:eastAsia="es-EC"/>
+        </w:rPr>
+        <w:drawing>
+          <wp:inline distT="0" distB="0" distL="0" distR="0" wp14:anchorId="4F14ABE9" wp14:editId="460BE992">
+            <wp:extent cx="4472940" cy="1101930"/>
+            <wp:effectExtent l="0" t="0" r="3810" b="3175"/>
+            <wp:docPr id="2016014173" name="Imagen 1"/>
+            <wp:cNvGraphicFramePr>
+              <a:graphicFrameLocks xmlns:a="http://schemas.openxmlformats.org/drawingml/2006/main" noChangeAspect="1"/>
+            </wp:cNvGraphicFramePr>
+            <a:graphic xmlns:a="http://schemas.openxmlformats.org/drawingml/2006/main">
+              <a:graphicData uri="http://schemas.openxmlformats.org/drawingml/2006/picture">
+                <pic:pic xmlns:pic="http://schemas.openxmlformats.org/drawingml/2006/picture">
+                  <pic:nvPicPr>
+                    <pic:cNvPr id="2016014173" name=""/>
+                    <pic:cNvPicPr/>
+                  </pic:nvPicPr>
+                  <pic:blipFill>
+                    <a:blip r:embed="rId10"/>
+                    <a:stretch>
+                      <a:fillRect/>
+                    </a:stretch>
+                  </pic:blipFill>
+                  <pic:spPr>
+                    <a:xfrm>
+                      <a:off x="0" y="0"/>
+                      <a:ext cx="4483329" cy="1104489"/>
+                    </a:xfrm>
+                    <a:prstGeom prst="rect">
+                      <a:avLst/>
+                    </a:prstGeom>
+                  </pic:spPr>
+                </pic:pic>
+              </a:graphicData>
+            </a:graphic>
+          </wp:inline>
+        </w:drawing>
+      </w:r>
+    </w:p>
+    <w:p>
+      <w:pPr>
+        <w:pStyle w:val="textoNormal"/>
+      </w:pPr>
+      <w:r>
+        <w:t xml:space="preserve">El escalamiento horizontal, también conocido como escalamiento hacia fuera, implica distribuir los datos y la carga de trabajo a través de múltiples </w:t>
+      </w:r>
+      <w:r>
+        <w:rPr>
+          <w:b/>
+          <w:bCs/>
+        </w:rPr>
+        <w:t>nodos o servidores</w:t>
+      </w:r>
+      <w:r>
+        <w:t>. En lugar de aumentar la potencia de un solo servidor, se agregan más servidores a la infraestructura para distribuir la carga.</w:t>
+      </w:r>
+    </w:p>
+    <w:p>
+      <w:pPr>
+        <w:pStyle w:val="textoNormal"/>
+        <w:rPr>
+          <w:i/>
+          <w:iCs/>
+        </w:rPr>
+      </w:pPr>
+      <w:r>
+        <w:rPr>
+          <w:i/>
+          <w:iCs/>
+        </w:rPr>
+        <w:t xml:space="preserve">Tener una maquina (o nodo) y “copiarla” (ahora tienes varios nodos o maquinas con las mismas características), asegurando alta disponibilidad, sistemas de </w:t>
+      </w:r>
+      <w:r>
+        <w:rPr>
+          <w:i/>
+          <w:iCs/>
+        </w:rPr>
+        <w:t>replicación</w:t>
+      </w:r>
+      <w:r>
+        <w:rPr>
+          <w:i/>
+          <w:iCs/>
+        </w:rPr>
+        <w:t xml:space="preserve"> o tener un conjunto que responda en simultaneo. Esto te libera de la necesidad de escalar de forma vertical.</w:t>
+      </w:r>
+    </w:p>
+    <w:p>
+      <w:pPr>
+        <w:pStyle w:val="textoNormal"/>
+        <w:rPr>
+          <w:i/>
+          <w:iCs/>
+        </w:rPr>
+      </w:pPr>
+    </w:p>
+    <w:p>
+      <w:pPr>
+        <w:pStyle w:val="textoNormal"/>
+        <w:rPr>
+          <w:i/>
+          <w:iCs/>
+        </w:rPr>
+      </w:pPr>
+    </w:p>
+    <w:p>
+      <w:pPr>
+        <w:pStyle w:val="textoNormal"/>
+      </w:pPr>
+      <w:r>
+        <w:lastRenderedPageBreak/>
+        <w:t xml:space="preserve">En las bases de datos NoSQL, el escalamiento horizontal se logra mediante técnicas como la </w:t>
+      </w:r>
+      <w:r>
+        <w:rPr>
+          <w:color w:val="1F3864" w:themeColor="accent1" w:themeShade="80"/>
+        </w:rPr>
+        <w:t xml:space="preserve">fragmentación </w:t>
+      </w:r>
+      <w:r>
+        <w:t>(</w:t>
+      </w:r>
+      <w:proofErr w:type="spellStart"/>
+      <w:r>
+        <w:t>sharding</w:t>
+      </w:r>
+      <w:proofErr w:type="spellEnd"/>
+      <w:r>
+        <w:t xml:space="preserve">) y la </w:t>
+      </w:r>
+      <w:r>
+        <w:rPr>
+          <w:color w:val="1F3864" w:themeColor="accent1" w:themeShade="80"/>
+        </w:rPr>
+        <w:t>replicación</w:t>
+      </w:r>
+      <w:r>
+        <w:t>.</w:t>
       </w:r>
     </w:p>
     <w:p>
@@ -304,8 +749,160 @@
         <w:pStyle w:val="textoNormal"/>
       </w:pPr>
       <w:r>
-        <w:t>El escalamiento horizontal proporciona una mayor flexibilidad y capacidad de crecimiento en comparación con el escalamiento vertical. Permite a las bases de datos NoSQL crecer de manera más eficiente y manejar cargas de trabajo crecientes sin comprometer el rendimiento o la disponibilidad.</w:t>
-      </w:r>
+        <w:t xml:space="preserve">El </w:t>
+      </w:r>
+      <w:r>
+        <w:rPr>
+          <w:color w:val="1F3864" w:themeColor="accent1" w:themeShade="80"/>
+        </w:rPr>
+        <w:t xml:space="preserve">escalamiento horizontal </w:t>
+      </w:r>
+      <w:r>
+        <w:t>proporciona una mayor flexibilidad y capacidad de crecimiento en comparación con el escalamiento vertical. Permite a las bases de datos NoSQL crecer de manera más eficiente y manejar cargas de trabajo crecientes sin comprometer el rendimiento o la disponibilidad.</w:t>
+      </w:r>
+    </w:p>
+    <w:p>
+      <w:pPr>
+        <w:pStyle w:val="textoNormal"/>
+      </w:pPr>
+      <w:r>
+        <w:t xml:space="preserve">Hacer </w:t>
+      </w:r>
+      <w:r>
+        <w:rPr>
+          <w:color w:val="1F3864" w:themeColor="accent1" w:themeShade="80"/>
+        </w:rPr>
+        <w:t xml:space="preserve">escalamiento vertical </w:t>
+      </w:r>
+      <w:r>
+        <w:t xml:space="preserve">es </w:t>
+      </w:r>
+      <w:r>
+        <w:t>más</w:t>
+      </w:r>
+      <w:r>
+        <w:t xml:space="preserve"> fácil pero </w:t>
+      </w:r>
+      <w:r>
+        <w:t>más</w:t>
+      </w:r>
+      <w:r>
+        <w:t xml:space="preserve"> costoso con el paso del tiempo. el escalamiento horizontal es </w:t>
+      </w:r>
+      <w:r>
+        <w:t>más</w:t>
+      </w:r>
+      <w:r>
+        <w:t xml:space="preserve"> costoso en el inicio pero luego el precio se mantiene “estándar” con el paso del tiempo.</w:t>
+      </w:r>
+    </w:p>
+    <w:p>
+      <w:pPr>
+        <w:pStyle w:val="textoNormal"/>
+      </w:pPr>
+      <w:r>
+        <w:drawing>
+          <wp:inline distT="0" distB="0" distL="0" distR="0" wp14:anchorId="73A79FCA" wp14:editId="41F1B16C">
+            <wp:extent cx="5400040" cy="3285490"/>
+            <wp:effectExtent l="0" t="0" r="0" b="0"/>
+            <wp:docPr id="1337842688" name="Imagen 1"/>
+            <wp:cNvGraphicFramePr>
+              <a:graphicFrameLocks xmlns:a="http://schemas.openxmlformats.org/drawingml/2006/main" noChangeAspect="1"/>
+            </wp:cNvGraphicFramePr>
+            <a:graphic xmlns:a="http://schemas.openxmlformats.org/drawingml/2006/main">
+              <a:graphicData uri="http://schemas.openxmlformats.org/drawingml/2006/picture">
+                <pic:pic xmlns:pic="http://schemas.openxmlformats.org/drawingml/2006/picture">
+                  <pic:nvPicPr>
+                    <pic:cNvPr id="1337842688" name=""/>
+                    <pic:cNvPicPr/>
+                  </pic:nvPicPr>
+                  <pic:blipFill>
+                    <a:blip r:embed="rId11"/>
+                    <a:stretch>
+                      <a:fillRect/>
+                    </a:stretch>
+                  </pic:blipFill>
+                  <pic:spPr>
+                    <a:xfrm>
+                      <a:off x="0" y="0"/>
+                      <a:ext cx="5400040" cy="3285490"/>
+                    </a:xfrm>
+                    <a:prstGeom prst="rect">
+                      <a:avLst/>
+                    </a:prstGeom>
+                  </pic:spPr>
+                </pic:pic>
+              </a:graphicData>
+            </a:graphic>
+          </wp:inline>
+        </w:drawing>
+      </w:r>
+    </w:p>
+    <w:p>
+      <w:pPr>
+        <w:pStyle w:val="textoNormal"/>
+        <w:rPr>
+          <w:i/>
+          <w:iCs/>
+        </w:rPr>
+      </w:pPr>
+      <w:r>
+        <w:rPr>
+          <w:i/>
+          <w:iCs/>
+        </w:rPr>
+        <w:t xml:space="preserve">Las bases de datos NoSQL aprovechan muy bien el </w:t>
+      </w:r>
+      <w:r>
+        <w:rPr>
+          <w:i/>
+          <w:iCs/>
+          <w:color w:val="1F3864" w:themeColor="accent1" w:themeShade="80"/>
+        </w:rPr>
+        <w:t>Escalamiento horizontal</w:t>
+      </w:r>
+      <w:r>
+        <w:rPr>
+          <w:i/>
+          <w:iCs/>
+        </w:rPr>
+        <w:t xml:space="preserve">: puedes armar un </w:t>
+      </w:r>
+      <w:r>
+        <w:rPr>
+          <w:i/>
+          <w:iCs/>
+        </w:rPr>
+        <w:t>clúster</w:t>
+      </w:r>
+      <w:r>
+        <w:rPr>
+          <w:i/>
+          <w:iCs/>
+        </w:rPr>
+        <w:t xml:space="preserve"> de información en el que los datos se van a conectar entre si (varios nodos). Esto hace que los bases datos de datos NoSQL sea </w:t>
+      </w:r>
+      <w:proofErr w:type="spellStart"/>
+      <w:r>
+        <w:rPr>
+          <w:i/>
+          <w:iCs/>
+        </w:rPr>
+        <w:t>mas</w:t>
+      </w:r>
+      <w:proofErr w:type="spellEnd"/>
+      <w:r>
+        <w:rPr>
+          <w:i/>
+          <w:iCs/>
+        </w:rPr>
+        <w:t xml:space="preserve"> fácilmente escalable o replicable que una SQL.</w:t>
+      </w:r>
+    </w:p>
+    <w:p>
+      <w:pPr>
+        <w:pStyle w:val="textoNormal"/>
+      </w:pPr>
     </w:p>
     <w:p>
       <w:pPr>
@@ -376,11 +973,6 @@
       <w:pPr>
         <w:pStyle w:val="Ttulo1"/>
       </w:pPr>
-    </w:p>
-    <w:p>
-      <w:pPr>
-        <w:pStyle w:val="Ttulo1"/>
-      </w:pPr>
       <w:r>
         <w:t>Replicación</w:t>
       </w:r>
@@ -392,6 +984,174 @@
       <w:r>
         <w:t>La replicación en MongoDB es un mecanismo fundamental que garantiza la disponibilidad de los datos y proporciona tolerancia a fallos en entornos distribuidos. MongoDB utiliza un enfoque de replicación llamado "replica sets" (conjuntos de réplicas), que es un conjunto de nodos MongoDB que mantienen los mismos datos.</w:t>
       </w:r>
+    </w:p>
+    <w:p>
+      <w:pPr>
+        <w:pStyle w:val="textoNormal"/>
+        <w:rPr>
+          <w:i/>
+          <w:iCs/>
+        </w:rPr>
+      </w:pPr>
+      <w:r>
+        <w:rPr>
+          <w:i/>
+          <w:iCs/>
+        </w:rPr>
+        <w:drawing>
+          <wp:anchor distT="0" distB="0" distL="114300" distR="114300" simplePos="0" relativeHeight="251660288" behindDoc="0" locked="0" layoutInCell="1" allowOverlap="1" wp14:anchorId="0CFD99DE" wp14:editId="3C6C2E1F">
+            <wp:simplePos x="0" y="0"/>
+            <wp:positionH relativeFrom="column">
+              <wp:posOffset>1905</wp:posOffset>
+            </wp:positionH>
+            <wp:positionV relativeFrom="paragraph">
+              <wp:posOffset>0</wp:posOffset>
+            </wp:positionV>
+            <wp:extent cx="2575560" cy="3105550"/>
+            <wp:effectExtent l="0" t="0" r="0" b="0"/>
+            <wp:wrapSquare wrapText="bothSides"/>
+            <wp:docPr id="1635348978" name="Imagen 1"/>
+            <wp:cNvGraphicFramePr>
+              <a:graphicFrameLocks xmlns:a="http://schemas.openxmlformats.org/drawingml/2006/main" noChangeAspect="1"/>
+            </wp:cNvGraphicFramePr>
+            <a:graphic xmlns:a="http://schemas.openxmlformats.org/drawingml/2006/main">
+              <a:graphicData uri="http://schemas.openxmlformats.org/drawingml/2006/picture">
+                <pic:pic xmlns:pic="http://schemas.openxmlformats.org/drawingml/2006/picture">
+                  <pic:nvPicPr>
+                    <pic:cNvPr id="1635348978" name=""/>
+                    <pic:cNvPicPr/>
+                  </pic:nvPicPr>
+                  <pic:blipFill>
+                    <a:blip r:embed="rId12">
+                      <a:extLst>
+                        <a:ext uri="{28A0092B-C50C-407E-A947-70E740481C1C}">
+                          <a14:useLocalDpi xmlns:a14="http://schemas.microsoft.com/office/drawing/2010/main" val="0"/>
+                        </a:ext>
+                      </a:extLst>
+                    </a:blip>
+                    <a:stretch>
+                      <a:fillRect/>
+                    </a:stretch>
+                  </pic:blipFill>
+                  <pic:spPr>
+                    <a:xfrm>
+                      <a:off x="0" y="0"/>
+                      <a:ext cx="2575560" cy="3105550"/>
+                    </a:xfrm>
+                    <a:prstGeom prst="rect">
+                      <a:avLst/>
+                    </a:prstGeom>
+                  </pic:spPr>
+                </pic:pic>
+              </a:graphicData>
+            </a:graphic>
+          </wp:anchor>
+        </w:drawing>
+      </w:r>
+      <w:r>
+        <w:rPr>
+          <w:i/>
+          <w:iCs/>
+        </w:rPr>
+        <w:t xml:space="preserve">Alta disponibilidad </w:t>
+      </w:r>
+      <w:r>
+        <w:rPr>
+          <w:i/>
+          <w:iCs/>
+        </w:rPr>
+        <w:t>en el escalamiento horizontal</w:t>
+      </w:r>
+      <w:r>
+        <w:rPr>
+          <w:i/>
+          <w:iCs/>
+        </w:rPr>
+        <w:t xml:space="preserve">, procesamiento en paralelo, un nodo cubre al otro nodo, </w:t>
+      </w:r>
+      <w:r>
+        <w:rPr>
+          <w:i/>
+          <w:iCs/>
+        </w:rPr>
+        <w:t>sí</w:t>
+      </w:r>
+      <w:r>
+        <w:rPr>
+          <w:i/>
+          <w:iCs/>
+        </w:rPr>
+        <w:t xml:space="preserve"> una </w:t>
+      </w:r>
+      <w:r>
+        <w:rPr>
+          <w:i/>
+          <w:iCs/>
+        </w:rPr>
+        <w:t>réplica</w:t>
+      </w:r>
+      <w:r>
+        <w:rPr>
+          <w:i/>
+          <w:iCs/>
+        </w:rPr>
+        <w:t xml:space="preserve"> falla, habrá otra disponible. Esto no es posible en el escalamiento vertical.</w:t>
+      </w:r>
+    </w:p>
+    <w:p>
+      <w:pPr>
+        <w:pStyle w:val="textoNormal"/>
+      </w:pPr>
+    </w:p>
+    <w:p>
+      <w:pPr>
+        <w:pStyle w:val="textoNormal"/>
+      </w:pPr>
+    </w:p>
+    <w:p>
+      <w:pPr>
+        <w:pStyle w:val="textoNormal"/>
+      </w:pPr>
+    </w:p>
+    <w:p>
+      <w:pPr>
+        <w:pStyle w:val="textoNormal"/>
+      </w:pPr>
+    </w:p>
+    <w:p>
+      <w:pPr>
+        <w:pStyle w:val="textoNormal"/>
+      </w:pPr>
+    </w:p>
+    <w:p>
+      <w:pPr>
+        <w:pStyle w:val="textoNormal"/>
+      </w:pPr>
+    </w:p>
+    <w:p>
+      <w:pPr>
+        <w:pStyle w:val="textoNormal"/>
+      </w:pPr>
+    </w:p>
+    <w:p>
+      <w:pPr>
+        <w:pStyle w:val="textoNormal"/>
+      </w:pPr>
+    </w:p>
+    <w:p>
+      <w:pPr>
+        <w:pStyle w:val="textoNormal"/>
+      </w:pPr>
+    </w:p>
+    <w:p>
+      <w:pPr>
+        <w:pStyle w:val="textoNormal"/>
+      </w:pPr>
+    </w:p>
+    <w:p>
+      <w:pPr>
+        <w:pStyle w:val="textoNormal"/>
+      </w:pPr>
     </w:p>
     <w:p>
       <w:pPr>
@@ -448,7 +1208,10 @@
         <w:pStyle w:val="Ttulo3"/>
       </w:pPr>
       <w:r>
-        <w:t>Auto-recuperación:</w:t>
+        <w:t>Autorrecuperación</w:t>
+      </w:r>
+      <w:r>
+        <w:t>:</w:t>
       </w:r>
     </w:p>
     <w:p>
@@ -469,7 +1232,6 @@
         </w:rPr>
       </w:pPr>
       <w:r>
-        <w:lastRenderedPageBreak/>
         <w:t>Lecturas Escalables:</w:t>
       </w:r>
     </w:p>
@@ -528,7 +1290,6 @@
         <w:t>Los replica sets de MongoDB admiten diferentes topologías, incluidas configuraciones con múltiples nodos secundarios y nodos de arbitro, lo que permite adaptarse a diversos requisitos de disponibilidad y rendimiento.</w:t>
       </w:r>
     </w:p>
-    <w:p/>
     <w:p>
       <w:pPr>
         <w:pStyle w:val="Ttulo2"/>
@@ -584,32 +1345,51 @@
           <w:b w:val="0"/>
           <w:bCs w:val="0"/>
         </w:rPr>
-        <w:t>Nodos Secundarios (Secondaries):</w:t>
-      </w:r>
-    </w:p>
-    <w:p>
-      <w:pPr>
-        <w:pStyle w:val="textoNormal"/>
-      </w:pPr>
-      <w:r>
-        <w:t>Los nodos secundarios mantienen copias sincronizadas de los datos del nodo primario. Pueden aceptar operaciones de lectura y proporcionar redundancia de datos para mejorar la disponibilidad y la tolerancia a fallos.</w:t>
-      </w:r>
-    </w:p>
-    <w:p>
-      <w:pPr>
-        <w:pStyle w:val="Ttulo3"/>
+        <w:lastRenderedPageBreak/>
+        <w:t>Nodos Secundarios (</w:t>
+      </w:r>
+      <w:proofErr w:type="spellStart"/>
+      <w:r>
         <w:rPr>
           <w:rStyle w:val="Textoennegrita"/>
           <w:b w:val="0"/>
           <w:bCs w:val="0"/>
         </w:rPr>
-      </w:pPr>
+        <w:t>Secondaries</w:t>
+      </w:r>
+      <w:proofErr w:type="spellEnd"/>
       <w:r>
         <w:rPr>
           <w:rStyle w:val="Textoennegrita"/>
           <w:b w:val="0"/>
           <w:bCs w:val="0"/>
         </w:rPr>
+        <w:t>):</w:t>
+      </w:r>
+    </w:p>
+    <w:p>
+      <w:pPr>
+        <w:pStyle w:val="textoNormal"/>
+      </w:pPr>
+      <w:r>
+        <w:t>Los nodos secundarios mantienen copias sincronizadas de los datos del nodo primario. Pueden aceptar operaciones de lectura y proporcionar redundancia de datos para mejorar la disponibilidad y la tolerancia a fallos.</w:t>
+      </w:r>
+    </w:p>
+    <w:p>
+      <w:pPr>
+        <w:pStyle w:val="Ttulo3"/>
+        <w:rPr>
+          <w:rStyle w:val="Textoennegrita"/>
+          <w:b w:val="0"/>
+          <w:bCs w:val="0"/>
+        </w:rPr>
+      </w:pPr>
+      <w:r>
+        <w:rPr>
+          <w:rStyle w:val="Textoennegrita"/>
+          <w:b w:val="0"/>
+          <w:bCs w:val="0"/>
+        </w:rPr>
         <w:t>Elección Automática de Nodo Primario:</w:t>
       </w:r>
     </w:p>
@@ -618,22 +1398,23 @@
         <w:pStyle w:val="textoNormal"/>
       </w:pPr>
       <w:r>
-        <w:t>Si el nodo primario falla, los nodos secundarios participan en una elección automática para seleccionar un nuevo nodo primario. Este proceso se realiza de forma automática y transparente para los clientes</w:t>
-      </w:r>
-      <w:r>
-        <w:t>.</w:t>
-      </w:r>
-    </w:p>
-    <w:p>
-      <w:pPr>
-        <w:pStyle w:val="textoNormal"/>
-      </w:pPr>
-    </w:p>
-    <w:p>
-      <w:pPr>
-        <w:pStyle w:val="textoNormal"/>
-      </w:pPr>
-      <w:r>
+        <w:t>Si el nodo primario falla, los nodos secundarios participan en una elección automática para seleccionar un nuevo nodo primario. Este proceso se realiza de forma automática y transparente para los clientes.</w:t>
+      </w:r>
+    </w:p>
+    <w:p>
+      <w:pPr>
+        <w:pStyle w:val="textoNormal"/>
+        <w:jc w:val="center"/>
+        <w:rPr>
+          <w:i/>
+          <w:iCs/>
+        </w:rPr>
+      </w:pPr>
+      <w:r>
+        <w:rPr>
+          <w:i/>
+          <w:iCs/>
+        </w:rPr>
         <w:t>La replicación en MongoDB es una característica clave que garantiza la disponibilidad, la tolerancia a fallos y la escalabilidad del sistema en entornos distribuidos. Al utilizar conjuntos de réplicas, MongoDB proporciona una infraestructura robusta y confiable para aplicaciones críticas que requieren alta disponibilidad y rendimiento constante.</w:t>
       </w:r>
     </w:p>
@@ -644,46 +1425,192 @@
     </w:p>
     <w:p>
       <w:pPr>
-        <w:pStyle w:val="textoNormal"/>
-      </w:pPr>
-    </w:p>
-    <w:p>
-      <w:pPr>
-        <w:pStyle w:val="textoNormal"/>
-      </w:pPr>
-    </w:p>
-    <w:p>
-      <w:pPr>
-        <w:pStyle w:val="textoNormal"/>
-      </w:pPr>
-    </w:p>
-    <w:p>
-      <w:pPr>
         <w:pStyle w:val="Ttulo1"/>
       </w:pPr>
       <w:r>
+        <w:t>Documentos en MongoDB:</w:t>
+      </w:r>
+    </w:p>
+    <w:p>
+      <w:pPr>
+        <w:pStyle w:val="textoNormal"/>
+      </w:pPr>
+      <w:r>
+        <w:t xml:space="preserve">Un documento en MongoDB es un conjunto de datos almacenados en un formato similar a JSON (BSON, </w:t>
+      </w:r>
+      <w:proofErr w:type="spellStart"/>
+      <w:r>
+        <w:t>Binary</w:t>
+      </w:r>
+      <w:proofErr w:type="spellEnd"/>
+      <w:r>
+        <w:t xml:space="preserve"> JSON). Cada documento consiste en pares de clave-valor que representan los campos y sus valores correspondientes. </w:t>
+      </w:r>
+    </w:p>
+    <w:p>
+      <w:pPr>
+        <w:pStyle w:val="textoNormal"/>
+        <w:jc w:val="center"/>
+      </w:pPr>
+      <w:r>
+        <w:drawing>
+          <wp:inline distT="0" distB="0" distL="0" distR="0" wp14:anchorId="049EBF48" wp14:editId="69D40582">
+            <wp:extent cx="2906041" cy="1527175"/>
+            <wp:effectExtent l="0" t="0" r="8890" b="0"/>
+            <wp:docPr id="905923994" name="Imagen 1"/>
+            <wp:cNvGraphicFramePr>
+              <a:graphicFrameLocks xmlns:a="http://schemas.openxmlformats.org/drawingml/2006/main" noChangeAspect="1"/>
+            </wp:cNvGraphicFramePr>
+            <a:graphic xmlns:a="http://schemas.openxmlformats.org/drawingml/2006/main">
+              <a:graphicData uri="http://schemas.openxmlformats.org/drawingml/2006/picture">
+                <pic:pic xmlns:pic="http://schemas.openxmlformats.org/drawingml/2006/picture">
+                  <pic:nvPicPr>
+                    <pic:cNvPr id="905923994" name=""/>
+                    <pic:cNvPicPr/>
+                  </pic:nvPicPr>
+                  <pic:blipFill>
+                    <a:blip r:embed="rId13"/>
+                    <a:stretch>
+                      <a:fillRect/>
+                    </a:stretch>
+                  </pic:blipFill>
+                  <pic:spPr>
+                    <a:xfrm>
+                      <a:off x="0" y="0"/>
+                      <a:ext cx="2912128" cy="1530374"/>
+                    </a:xfrm>
+                    <a:prstGeom prst="rect">
+                      <a:avLst/>
+                    </a:prstGeom>
+                  </pic:spPr>
+                </pic:pic>
+              </a:graphicData>
+            </a:graphic>
+          </wp:inline>
+        </w:drawing>
+      </w:r>
+    </w:p>
+    <w:p>
+      <w:pPr>
+        <w:pStyle w:val="textoNormal"/>
+      </w:pPr>
+      <w:r>
+        <w:t>Los documentos pueden contener datos estructurados y no estructurados, lo que significa que no están sujetos a un esquema rígido y pueden tener una estructura flexible.</w:t>
+      </w:r>
+    </w:p>
+    <w:p>
+      <w:pPr>
+        <w:pStyle w:val="textoNormal"/>
+        <w:jc w:val="center"/>
+      </w:pPr>
+      <w:r>
+        <w:drawing>
+          <wp:inline distT="0" distB="0" distL="0" distR="0" wp14:anchorId="526158DD" wp14:editId="1B5F9398">
+            <wp:extent cx="4838650" cy="1379220"/>
+            <wp:effectExtent l="0" t="0" r="635" b="0"/>
+            <wp:docPr id="829701028" name="Imagen 1"/>
+            <wp:cNvGraphicFramePr>
+              <a:graphicFrameLocks xmlns:a="http://schemas.openxmlformats.org/drawingml/2006/main" noChangeAspect="1"/>
+            </wp:cNvGraphicFramePr>
+            <a:graphic xmlns:a="http://schemas.openxmlformats.org/drawingml/2006/main">
+              <a:graphicData uri="http://schemas.openxmlformats.org/drawingml/2006/picture">
+                <pic:pic xmlns:pic="http://schemas.openxmlformats.org/drawingml/2006/picture">
+                  <pic:nvPicPr>
+                    <pic:cNvPr id="829701028" name=""/>
+                    <pic:cNvPicPr/>
+                  </pic:nvPicPr>
+                  <pic:blipFill>
+                    <a:blip r:embed="rId14"/>
+                    <a:stretch>
+                      <a:fillRect/>
+                    </a:stretch>
+                  </pic:blipFill>
+                  <pic:spPr>
+                    <a:xfrm>
+                      <a:off x="0" y="0"/>
+                      <a:ext cx="4870647" cy="1388340"/>
+                    </a:xfrm>
+                    <a:prstGeom prst="rect">
+                      <a:avLst/>
+                    </a:prstGeom>
+                  </pic:spPr>
+                </pic:pic>
+              </a:graphicData>
+            </a:graphic>
+          </wp:inline>
+        </w:drawing>
+      </w:r>
+    </w:p>
+    <w:p>
+      <w:pPr>
+        <w:pStyle w:val="textoNormal"/>
+      </w:pPr>
+    </w:p>
+    <w:p>
+      <w:pPr>
+        <w:pStyle w:val="textoNormal"/>
+      </w:pPr>
+    </w:p>
+    <w:p>
+      <w:pPr>
+        <w:pStyle w:val="textoNormal"/>
+        <w:jc w:val="center"/>
+      </w:pPr>
+      <w:r>
         <w:lastRenderedPageBreak/>
-        <w:t>Documentos en MongoDB:</w:t>
-      </w:r>
-    </w:p>
-    <w:p>
-      <w:pPr>
-        <w:pStyle w:val="textoNormal"/>
-      </w:pPr>
-      <w:r>
-        <w:t>Un documento en MongoDB es un conjunto de datos almacenados en un formato similar a JSON (BSON, Binary JSON). Cada documento consiste en pares de clave-valor que representan los campos y sus valores correspondientes. Los documentos pueden contener datos estructurados y no estructurados, lo que significa que no están sujetos a un esquema rígido y pueden tener una estructura flexible.</w:t>
-      </w:r>
-    </w:p>
-    <w:p>
-      <w:pPr>
-        <w:pStyle w:val="textoNormal"/>
+        <w:drawing>
+          <wp:inline distT="0" distB="0" distL="0" distR="0" wp14:anchorId="0FF243DC" wp14:editId="160CBDCC">
+            <wp:extent cx="3436620" cy="2322871"/>
+            <wp:effectExtent l="0" t="0" r="0" b="1270"/>
+            <wp:docPr id="1164223863" name="Imagen 1"/>
+            <wp:cNvGraphicFramePr>
+              <a:graphicFrameLocks xmlns:a="http://schemas.openxmlformats.org/drawingml/2006/main" noChangeAspect="1"/>
+            </wp:cNvGraphicFramePr>
+            <a:graphic xmlns:a="http://schemas.openxmlformats.org/drawingml/2006/main">
+              <a:graphicData uri="http://schemas.openxmlformats.org/drawingml/2006/picture">
+                <pic:pic xmlns:pic="http://schemas.openxmlformats.org/drawingml/2006/picture">
+                  <pic:nvPicPr>
+                    <pic:cNvPr id="1164223863" name=""/>
+                    <pic:cNvPicPr/>
+                  </pic:nvPicPr>
+                  <pic:blipFill>
+                    <a:blip r:embed="rId15"/>
+                    <a:stretch>
+                      <a:fillRect/>
+                    </a:stretch>
+                  </pic:blipFill>
+                  <pic:spPr>
+                    <a:xfrm>
+                      <a:off x="0" y="0"/>
+                      <a:ext cx="3449768" cy="2331758"/>
+                    </a:xfrm>
+                    <a:prstGeom prst="rect">
+                      <a:avLst/>
+                    </a:prstGeom>
+                  </pic:spPr>
+                </pic:pic>
+              </a:graphicData>
+            </a:graphic>
+          </wp:inline>
+        </w:drawing>
+      </w:r>
+    </w:p>
+    <w:p>
+      <w:pPr>
+        <w:pStyle w:val="textoNormal"/>
+      </w:pPr>
+    </w:p>
+    <w:p>
+      <w:pPr>
+        <w:pStyle w:val="textoNormal"/>
+        <w:jc w:val="center"/>
       </w:pPr>
       <w:r>
         <w:rPr>
           <w:noProof/>
         </w:rPr>
         <w:drawing>
-          <wp:inline distT="0" distB="0" distL="0" distR="0" wp14:anchorId="186A89F6" wp14:editId="4A3B6ECB">
+          <wp:inline distT="0" distB="0" distL="0" distR="0" wp14:anchorId="186A89F6" wp14:editId="0E17C371">
             <wp:extent cx="2609850" cy="2419350"/>
             <wp:effectExtent l="0" t="0" r="0" b="0"/>
             <wp:docPr id="645981266" name="Imagen 4" descr="Interfaz de usuario gráfica&#10;&#10;Descripción generada automáticamente con confianza baja"/>
@@ -700,7 +1627,7 @@
                     </pic:cNvPicPr>
                   </pic:nvPicPr>
                   <pic:blipFill rotWithShape="1">
-                    <a:blip r:embed="rId5" cstate="print">
+                    <a:blip r:embed="rId16" cstate="print">
                       <a:extLst>
                         <a:ext uri="{28A0092B-C50C-407E-A947-70E740481C1C}">
                           <a14:useLocalDpi xmlns:a14="http://schemas.microsoft.com/office/drawing/2010/main" val="0"/>
@@ -759,13 +1686,55 @@
     <w:p>
       <w:pPr>
         <w:pStyle w:val="textoNormal"/>
-      </w:pPr>
-    </w:p>
-    <w:p>
-      <w:pPr>
-        <w:pStyle w:val="textoNormal"/>
-      </w:pPr>
-      <w:r>
+        <w:jc w:val="center"/>
+      </w:pPr>
+      <w:r>
+        <w:drawing>
+          <wp:inline distT="0" distB="0" distL="0" distR="0" wp14:anchorId="752D5CF2" wp14:editId="19CD3901">
+            <wp:extent cx="2783167" cy="1615440"/>
+            <wp:effectExtent l="0" t="0" r="0" b="3810"/>
+            <wp:docPr id="26380381" name="Imagen 1"/>
+            <wp:cNvGraphicFramePr>
+              <a:graphicFrameLocks xmlns:a="http://schemas.openxmlformats.org/drawingml/2006/main" noChangeAspect="1"/>
+            </wp:cNvGraphicFramePr>
+            <a:graphic xmlns:a="http://schemas.openxmlformats.org/drawingml/2006/main">
+              <a:graphicData uri="http://schemas.openxmlformats.org/drawingml/2006/picture">
+                <pic:pic xmlns:pic="http://schemas.openxmlformats.org/drawingml/2006/picture">
+                  <pic:nvPicPr>
+                    <pic:cNvPr id="26380381" name=""/>
+                    <pic:cNvPicPr/>
+                  </pic:nvPicPr>
+                  <pic:blipFill>
+                    <a:blip r:embed="rId17"/>
+                    <a:stretch>
+                      <a:fillRect/>
+                    </a:stretch>
+                  </pic:blipFill>
+                  <pic:spPr>
+                    <a:xfrm>
+                      <a:off x="0" y="0"/>
+                      <a:ext cx="2805562" cy="1628439"/>
+                    </a:xfrm>
+                    <a:prstGeom prst="rect">
+                      <a:avLst/>
+                    </a:prstGeom>
+                  </pic:spPr>
+                </pic:pic>
+              </a:graphicData>
+            </a:graphic>
+          </wp:inline>
+        </w:drawing>
+      </w:r>
+    </w:p>
+    <w:p>
+      <w:pPr>
+        <w:pStyle w:val="textoNormal"/>
+      </w:pPr>
+      <w:r>
+        <w:rPr>
+          <w:noProof/>
+        </w:rPr>
+        <w:lastRenderedPageBreak/>
         <w:drawing>
           <wp:inline distT="0" distB="0" distL="0" distR="0" wp14:anchorId="5C87ABDE" wp14:editId="62EA7215">
             <wp:extent cx="5400040" cy="2602865"/>
@@ -782,7 +1751,7 @@
                     <pic:cNvPicPr/>
                   </pic:nvPicPr>
                   <pic:blipFill>
-                    <a:blip r:embed="rId6"/>
+                    <a:blip r:embed="rId18"/>
                     <a:stretch>
                       <a:fillRect/>
                     </a:stretch>
@@ -807,11 +1776,6 @@
       <w:pPr>
         <w:pStyle w:val="textoNormal"/>
       </w:pPr>
-    </w:p>
-    <w:p>
-      <w:pPr>
-        <w:pStyle w:val="textoNormal"/>
-      </w:pPr>
       <w:r>
         <w:t>Por ejemplo, considera una colección llamada usuarios que almacena los documentos de usuarios como el ejemplo mencionado anteriormente. La colección usuarios puede contener documentos con diferentes campos y estructuras, y MongoDB no impone restricciones sobre la uniformidad de la estructura de los documentos dentro de la colección.</w:t>
       </w:r>
@@ -819,6 +1783,7 @@
     <w:p>
       <w:pPr>
         <w:pStyle w:val="textoNormal"/>
+        <w:jc w:val="center"/>
       </w:pPr>
       <w:r>
         <w:rPr>
@@ -842,7 +1807,7 @@
                     </pic:cNvPicPr>
                   </pic:nvPicPr>
                   <pic:blipFill>
-                    <a:blip r:embed="rId7" cstate="print">
+                    <a:blip r:embed="rId19" cstate="print">
                       <a:extLst>
                         <a:ext uri="{28A0092B-C50C-407E-A947-70E740481C1C}">
                           <a14:useLocalDpi xmlns:a14="http://schemas.microsoft.com/office/drawing/2010/main" val="0"/>
@@ -889,9 +1854,25 @@
     </w:p>
     <w:p>
       <w:pPr>
+        <w:pStyle w:val="textoNormal"/>
+      </w:pPr>
+    </w:p>
+    <w:p>
+      <w:pPr>
+        <w:pStyle w:val="textoNormal"/>
+      </w:pPr>
+    </w:p>
+    <w:p>
+      <w:pPr>
+        <w:pStyle w:val="textoNormal"/>
+      </w:pPr>
+    </w:p>
+    <w:p>
+      <w:pPr>
         <w:pStyle w:val="Ttulo1"/>
       </w:pPr>
       <w:r>
+        <w:lastRenderedPageBreak/>
         <w:t>Creación base de datos</w:t>
       </w:r>
     </w:p>
@@ -902,15 +1883,176 @@
     </w:p>
     <w:p>
       <w:pPr>
-        <w:pStyle w:val="textoNormal"/>
+        <w:pStyle w:val="Ttulo1"/>
+        <w:jc w:val="left"/>
       </w:pPr>
       <w:r>
         <w:t>Mongo Atlas</w:t>
       </w:r>
-    </w:p>
-    <w:p>
-      <w:pPr>
-        <w:pStyle w:val="textoNormal"/>
+      <w:r>
+        <w:t>:</w:t>
+      </w:r>
+    </w:p>
+    <w:p>
+      <w:pPr>
+        <w:jc w:val="center"/>
+        <w:rPr>
+          <w:lang w:eastAsia="es-EC"/>
+        </w:rPr>
+      </w:pPr>
+      <w:r>
+        <w:rPr>
+          <w:lang w:eastAsia="es-EC"/>
+        </w:rPr>
+        <w:drawing>
+          <wp:inline distT="0" distB="0" distL="0" distR="0" wp14:anchorId="0430B7C1" wp14:editId="76A459E5">
+            <wp:extent cx="2708004" cy="1615440"/>
+            <wp:effectExtent l="0" t="0" r="0" b="3810"/>
+            <wp:docPr id="399833993" name="Imagen 1"/>
+            <wp:cNvGraphicFramePr>
+              <a:graphicFrameLocks xmlns:a="http://schemas.openxmlformats.org/drawingml/2006/main" noChangeAspect="1"/>
+            </wp:cNvGraphicFramePr>
+            <a:graphic xmlns:a="http://schemas.openxmlformats.org/drawingml/2006/main">
+              <a:graphicData uri="http://schemas.openxmlformats.org/drawingml/2006/picture">
+                <pic:pic xmlns:pic="http://schemas.openxmlformats.org/drawingml/2006/picture">
+                  <pic:nvPicPr>
+                    <pic:cNvPr id="399833993" name=""/>
+                    <pic:cNvPicPr/>
+                  </pic:nvPicPr>
+                  <pic:blipFill>
+                    <a:blip r:embed="rId20"/>
+                    <a:stretch>
+                      <a:fillRect/>
+                    </a:stretch>
+                  </pic:blipFill>
+                  <pic:spPr>
+                    <a:xfrm>
+                      <a:off x="0" y="0"/>
+                      <a:ext cx="2710414" cy="1616878"/>
+                    </a:xfrm>
+                    <a:prstGeom prst="rect">
+                      <a:avLst/>
+                    </a:prstGeom>
+                  </pic:spPr>
+                </pic:pic>
+              </a:graphicData>
+            </a:graphic>
+          </wp:inline>
+        </w:drawing>
+      </w:r>
+    </w:p>
+    <w:p>
+      <w:pPr>
+        <w:rPr>
+          <w:lang w:eastAsia="es-EC"/>
+        </w:rPr>
+      </w:pPr>
+      <w:hyperlink r:id="rId21" w:history="1">
+        <w:r>
+          <w:rPr>
+            <w:rStyle w:val="Hipervnculo"/>
+            <w:lang w:eastAsia="es-EC"/>
+          </w:rPr>
+          <w:t>https://account.mongodb.com/account/login</w:t>
+        </w:r>
+      </w:hyperlink>
+    </w:p>
+    <w:p>
+      <w:pPr>
+        <w:rPr>
+          <w:lang w:eastAsia="es-EC"/>
+        </w:rPr>
+      </w:pPr>
+      <w:r>
+        <w:rPr>
+          <w:noProof/>
+        </w:rPr>
+        <mc:AlternateContent>
+          <mc:Choice Requires="wps">
+            <w:drawing>
+              <wp:inline distT="0" distB="0" distL="0" distR="0" wp14:anchorId="684F0E3B" wp14:editId="73006E8A">
+                <wp:extent cx="304800" cy="304800"/>
+                <wp:effectExtent l="0" t="0" r="0" b="0"/>
+                <wp:docPr id="121421230" name="Rectángulo 1"/>
+                <wp:cNvGraphicFramePr>
+                  <a:graphicFrameLocks xmlns:a="http://schemas.openxmlformats.org/drawingml/2006/main" noChangeAspect="1"/>
+                </wp:cNvGraphicFramePr>
+                <a:graphic xmlns:a="http://schemas.openxmlformats.org/drawingml/2006/main">
+                  <a:graphicData uri="http://schemas.microsoft.com/office/word/2010/wordprocessingShape">
+                    <wps:wsp>
+                      <wps:cNvSpPr>
+                        <a:spLocks noChangeAspect="1" noChangeArrowheads="1"/>
+                      </wps:cNvSpPr>
+                      <wps:spPr bwMode="auto">
+                        <a:xfrm>
+                          <a:off x="0" y="0"/>
+                          <a:ext cx="304800" cy="304800"/>
+                        </a:xfrm>
+                        <a:prstGeom prst="rect">
+                          <a:avLst/>
+                        </a:prstGeom>
+                        <a:noFill/>
+                        <a:ln>
+                          <a:noFill/>
+                        </a:ln>
+                        <a:extLst>
+                          <a:ext uri="{909E8E84-426E-40DD-AFC4-6F175D3DCCD1}">
+                            <a14:hiddenFill xmlns:a14="http://schemas.microsoft.com/office/drawing/2010/main">
+                              <a:solidFill>
+                                <a:srgbClr val="FFFFFF"/>
+                              </a:solidFill>
+                            </a14:hiddenFill>
+                          </a:ext>
+                          <a:ext uri="{91240B29-F687-4F45-9708-019B960494DF}">
+                            <a14:hiddenLine xmlns:a14="http://schemas.microsoft.com/office/drawing/2010/main" w="9525">
+                              <a:solidFill>
+                                <a:srgbClr val="000000"/>
+                              </a:solidFill>
+                              <a:miter lim="800000"/>
+                              <a:headEnd/>
+                              <a:tailEnd/>
+                            </a14:hiddenLine>
+                          </a:ext>
+                        </a:extLst>
+                      </wps:spPr>
+                      <wps:bodyPr rot="0" vert="horz" wrap="square" lIns="91440" tIns="45720" rIns="91440" bIns="45720" anchor="t" anchorCtr="0" upright="1">
+                        <a:noAutofit/>
+                      </wps:bodyPr>
+                    </wps:wsp>
+                  </a:graphicData>
+                </a:graphic>
+              </wp:inline>
+            </w:drawing>
+          </mc:Choice>
+          <mc:Fallback>
+            <w:pict>
+              <v:rect w14:anchorId="7A10F552" id="Rectángulo 1" o:spid="_x0000_s1026" style="width:24pt;height:24pt;visibility:visible;mso-wrap-style:square;mso-left-percent:-10001;mso-top-percent:-10001;mso-position-horizontal:absolute;mso-position-horizontal-relative:char;mso-position-vertical:absolute;mso-position-vertical-relative:line;mso-left-percent:-10001;mso-top-percent:-10001;v-text-anchor:top" o:gfxdata="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" filled="f" stroked="f">
+                <o:lock v:ext="edit" aspectratio="t"/>
+                <w10:anchorlock/>
+              </v:rect>
+            </w:pict>
+          </mc:Fallback>
+        </mc:AlternateContent>
+      </w:r>
+    </w:p>
+    <w:p>
+      <w:pPr>
+        <w:rPr>
+          <w:lang w:eastAsia="es-EC"/>
+        </w:rPr>
+      </w:pPr>
+    </w:p>
+    <w:p>
+      <w:pPr>
+        <w:rPr>
+          <w:lang w:eastAsia="es-EC"/>
+        </w:rPr>
+      </w:pPr>
+    </w:p>
+    <w:p>
+      <w:pPr>
+        <w:pStyle w:val="Ttulo1"/>
+        <w:jc w:val="left"/>
       </w:pPr>
       <w:r>
         <w:t>Mongo Compass</w:t>
@@ -918,11 +2060,31 @@
     </w:p>
     <w:p>
       <w:pPr>
-        <w:pStyle w:val="textoNormal"/>
-      </w:pPr>
-      <w:r>
-        <w:t>Mongo VsCode</w:t>
-      </w:r>
+        <w:rPr>
+          <w:lang w:eastAsia="es-EC"/>
+        </w:rPr>
+      </w:pPr>
+    </w:p>
+    <w:p>
+      <w:pPr>
+        <w:rPr>
+          <w:lang w:eastAsia="es-EC"/>
+        </w:rPr>
+      </w:pPr>
+    </w:p>
+    <w:p>
+      <w:pPr>
+        <w:pStyle w:val="Ttulo1"/>
+        <w:jc w:val="left"/>
+      </w:pPr>
+      <w:r>
+        <w:t xml:space="preserve">Mongo </w:t>
+      </w:r>
+      <w:proofErr w:type="spellStart"/>
+      <w:r>
+        <w:t>VsCode</w:t>
+      </w:r>
+      <w:proofErr w:type="spellEnd"/>
     </w:p>
     <w:p>
       <w:pPr>
@@ -1793,12 +2955,13 @@
     <w:autoRedefine/>
     <w:uiPriority w:val="9"/>
     <w:qFormat/>
-    <w:rsid w:val="0011232F"/>
+    <w:rsid w:val="00866B95"/>
     <w:pPr>
       <w:keepNext/>
       <w:keepLines/>
       <w:spacing w:after="0" w:line="360" w:lineRule="auto"/>
       <w:contextualSpacing/>
+      <w:jc w:val="center"/>
       <w:outlineLvl w:val="0"/>
     </w:pPr>
     <w:rPr>
@@ -1820,11 +2983,11 @@
     <w:uiPriority w:val="9"/>
     <w:unhideWhenUsed/>
     <w:qFormat/>
-    <w:rsid w:val="0011232F"/>
+    <w:rsid w:val="005668F5"/>
     <w:pPr>
       <w:keepNext/>
       <w:keepLines/>
-      <w:spacing w:before="120" w:after="0" w:line="360" w:lineRule="auto"/>
+      <w:spacing w:before="240" w:after="0" w:line="360" w:lineRule="auto"/>
       <w:outlineLvl w:val="1"/>
     </w:pPr>
     <w:rPr>
@@ -1893,7 +3056,7 @@
     <w:basedOn w:val="Fuentedeprrafopredeter"/>
     <w:link w:val="Ttulo2"/>
     <w:uiPriority w:val="9"/>
-    <w:rsid w:val="0011232F"/>
+    <w:rsid w:val="005668F5"/>
     <w:rPr>
       <w:rFonts w:asciiTheme="majorHAnsi" w:eastAsia="Times New Roman" w:hAnsiTheme="majorHAnsi" w:cstheme="majorBidi"/>
       <w:b/>
@@ -1943,7 +3106,7 @@
     <w:link w:val="textoNormalCar"/>
     <w:autoRedefine/>
     <w:qFormat/>
-    <w:rsid w:val="00CD1BBA"/>
+    <w:rsid w:val="00FD6780"/>
     <w:pPr>
       <w:spacing w:before="0" w:beforeAutospacing="0" w:after="120" w:afterAutospacing="0" w:line="276" w:lineRule="auto"/>
       <w:jc w:val="both"/>
@@ -1972,7 +3135,7 @@
     <w:name w:val="textoNormal Car"/>
     <w:basedOn w:val="NormalWebCar"/>
     <w:link w:val="textoNormal"/>
-    <w:rsid w:val="00CD1BBA"/>
+    <w:rsid w:val="00FD6780"/>
     <w:rPr>
       <w:rFonts w:ascii="Times New Roman" w:eastAsia="Times New Roman" w:hAnsi="Times New Roman" w:cs="Times New Roman"/>
       <w:color w:val="000000" w:themeColor="text1"/>
@@ -1988,7 +3151,7 @@
     <w:basedOn w:val="Fuentedeprrafopredeter"/>
     <w:link w:val="Ttulo1"/>
     <w:uiPriority w:val="9"/>
-    <w:rsid w:val="0011232F"/>
+    <w:rsid w:val="00866B95"/>
     <w:rPr>
       <w:rFonts w:asciiTheme="majorHAnsi" w:eastAsia="Times New Roman" w:hAnsiTheme="majorHAnsi" w:cstheme="majorBidi"/>
       <w:b/>
@@ -2018,6 +3181,29 @@
     <w:pPr>
       <w:spacing w:after="0" w:line="240" w:lineRule="auto"/>
     </w:pPr>
+  </w:style>
+  <w:style w:type="character" w:styleId="Hipervnculo">
+    <w:name w:val="Hyperlink"/>
+    <w:basedOn w:val="Fuentedeprrafopredeter"/>
+    <w:uiPriority w:val="99"/>
+    <w:unhideWhenUsed/>
+    <w:rsid w:val="00AD661D"/>
+    <w:rPr>
+      <w:color w:val="0563C1" w:themeColor="hyperlink"/>
+      <w:u w:val="single"/>
+    </w:rPr>
+  </w:style>
+  <w:style w:type="character" w:styleId="Mencinsinresolver">
+    <w:name w:val="Unresolved Mention"/>
+    <w:basedOn w:val="Fuentedeprrafopredeter"/>
+    <w:uiPriority w:val="99"/>
+    <w:semiHidden/>
+    <w:unhideWhenUsed/>
+    <w:rsid w:val="00AD661D"/>
+    <w:rPr>
+      <w:color w:val="605E5C"/>
+      <w:shd w:val="clear" w:color="auto" w:fill="E1DFDD"/>
+    </w:rPr>
   </w:style>
 </w:styles>
 </file>

</xml_diff>